<commit_message>
Added sharing menu link, support signing on phones
</commit_message>
<xml_diff>
--- a/docassemble/MAEvictionDefense/data/templates/include_SignatureBlock.docx
+++ b/docassemble/MAEvictionDefense/data/templates/include_SignatureBlock.docx
@@ -1,6 +1,6 @@
 
 <file path=word/document.xml><?xml version="1.0" encoding="utf-8"?>
-<w:document xmlns:wpc="http://schemas.microsoft.com/office/word/2010/wordprocessingCanvas" xmlns:cx="http://schemas.microsoft.com/office/drawing/2014/chartex" xmlns:cx1="http://schemas.microsoft.com/office/drawing/2015/9/8/chartex" xmlns:cx2="http://schemas.microsoft.com/office/drawing/2015/10/21/chartex" xmlns:cx3="http://schemas.microsoft.com/office/drawing/2016/5/9/chartex" xmlns:cx4="http://schemas.microsoft.com/office/drawing/2016/5/10/chartex" xmlns:cx5="http://schemas.microsoft.com/office/drawing/2016/5/11/chartex" xmlns:cx6="http://schemas.microsoft.com/office/drawing/2016/5/12/chartex" xmlns:cx7="http://schemas.microsoft.com/office/drawing/2016/5/13/chartex" xmlns:cx8="http://schemas.microsoft.com/office/drawing/2016/5/14/chartex" xmlns:mc="http://schemas.openxmlformats.org/markup-compatibility/2006" xmlns:aink="http://schemas.microsoft.com/office/drawing/2016/ink" xmlns:am3d="http://schemas.microsoft.com/office/drawing/2017/model3d" xmlns:o="urn:schemas-microsoft-com:office:office" xmlns:r="http://schemas.openxmlformats.org/officeDocument/2006/relationships" xmlns:m="http://schemas.openxmlformats.org/officeDocument/2006/math" xmlns:v="urn:schemas-microsoft-com:vml" xmlns:wp14="http://schemas.microsoft.com/office/word/2010/wordprocessingDrawing" xmlns:wp="http://schemas.openxmlformats.org/drawingml/2006/wordprocessingDrawing" xmlns:w10="urn:schemas-microsoft-com:office:word" xmlns:w="http://schemas.openxmlformats.org/wordprocessingml/2006/main" xmlns:w14="http://schemas.microsoft.com/office/word/2010/wordml" xmlns:w15="http://schemas.microsoft.com/office/word/2012/wordml" xmlns:w16cid="http://schemas.microsoft.com/office/word/2016/wordml/cid" xmlns:w16se="http://schemas.microsoft.com/office/word/2015/wordml/symex" xmlns:wpg="http://schemas.microsoft.com/office/word/2010/wordprocessingGroup" xmlns:wpi="http://schemas.microsoft.com/office/word/2010/wordprocessingInk" xmlns:wne="http://schemas.microsoft.com/office/word/2006/wordml" xmlns:wps="http://schemas.microsoft.com/office/word/2010/wordprocessingShape" mc:Ignorable="w14 w15 w16se w16cid wp14">
+<w:document xmlns:wpc="http://schemas.microsoft.com/office/word/2010/wordprocessingCanvas" xmlns:cx="http://schemas.microsoft.com/office/drawing/2014/chartex" xmlns:cx1="http://schemas.microsoft.com/office/drawing/2015/9/8/chartex" xmlns:mc="http://schemas.openxmlformats.org/markup-compatibility/2006" xmlns:o="urn:schemas-microsoft-com:office:office" xmlns:r="http://schemas.openxmlformats.org/officeDocument/2006/relationships" xmlns:m="http://schemas.openxmlformats.org/officeDocument/2006/math" xmlns:v="urn:schemas-microsoft-com:vml" xmlns:wp14="http://schemas.microsoft.com/office/word/2010/wordprocessingDrawing" xmlns:wp="http://schemas.openxmlformats.org/drawingml/2006/wordprocessingDrawing" xmlns:w10="urn:schemas-microsoft-com:office:word" xmlns:w="http://schemas.openxmlformats.org/wordprocessingml/2006/main" xmlns:w14="http://schemas.microsoft.com/office/word/2010/wordml" xmlns:w15="http://schemas.microsoft.com/office/word/2012/wordml" xmlns:w16se="http://schemas.microsoft.com/office/word/2015/wordml/symex" xmlns:wpg="http://schemas.microsoft.com/office/word/2010/wordprocessingGroup" xmlns:wpi="http://schemas.microsoft.com/office/word/2010/wordprocessingInk" xmlns:wne="http://schemas.microsoft.com/office/word/2006/wordml" xmlns:wps="http://schemas.microsoft.com/office/word/2010/wordprocessingShape" mc:Ignorable="w14 w15 w16se wp14">
   <w:body>
     <w:p>
       <w:pPr>
@@ -20,7 +20,7 @@
           <w:sz w:val="24"/>
           <w:szCs w:val="24"/>
         </w:rPr>
-        <w:t xml:space="preserve">I hereby certify that I </w:t>
+        <w:t>I hereby certify that I {</w:t>
       </w:r>
       <w:proofErr w:type="gramStart"/>
       <w:r>
@@ -29,7 +29,7 @@
           <w:sz w:val="24"/>
           <w:szCs w:val="24"/>
         </w:rPr>
-        <w:t xml:space="preserve">{{ </w:t>
+        <w:t xml:space="preserve">{ </w:t>
       </w:r>
       <w:proofErr w:type="spellStart"/>
       <w:r>
@@ -133,6 +133,14 @@
           <w:szCs w:val="24"/>
         </w:rPr>
       </w:pPr>
+      <w:r>
+        <w:rPr>
+          <w:rFonts w:ascii="Times New Roman" w:eastAsia="Times New Roman" w:hAnsi="Times New Roman" w:cs="Times New Roman"/>
+          <w:sz w:val="24"/>
+          <w:szCs w:val="24"/>
+        </w:rPr>
+        <w:t>{</w:t>
+      </w:r>
       <w:proofErr w:type="gramStart"/>
       <w:r>
         <w:rPr>
@@ -140,7 +148,7 @@
           <w:sz w:val="24"/>
           <w:szCs w:val="24"/>
         </w:rPr>
-        <w:t>{{ tenant.name</w:t>
+        <w:t>{ tenant.name</w:t>
       </w:r>
       <w:proofErr w:type="gramEnd"/>
       <w:r>
@@ -173,7 +181,7 @@
           <w:tab w:val="left" w:pos="9990"/>
         </w:tabs>
         <w:spacing w:after="0" w:line="240" w:lineRule="auto"/>
-        <w:ind w:left="5040" w:firstLine="5130"/>
+        <w:ind w:left="5040"/>
         <w:rPr>
           <w:rFonts w:ascii="Times New Roman" w:eastAsia="Times New Roman" w:hAnsi="Times New Roman" w:cs="Times New Roman"/>
           <w:sz w:val="24"/>
@@ -202,21 +210,60 @@
           <w:tab w:val="left" w:pos="9990"/>
         </w:tabs>
         <w:spacing w:after="0" w:line="240" w:lineRule="auto"/>
-        <w:ind w:left="5040"/>
         <w:rPr>
           <w:rFonts w:ascii="Times New Roman" w:eastAsia="Times New Roman" w:hAnsi="Times New Roman" w:cs="Times New Roman"/>
           <w:sz w:val="24"/>
           <w:szCs w:val="24"/>
         </w:rPr>
       </w:pPr>
-      <w:proofErr w:type="gramStart"/>
-      <w:r>
-        <w:rPr>
-          <w:rFonts w:ascii="Times New Roman" w:eastAsia="Times New Roman" w:hAnsi="Times New Roman" w:cs="Times New Roman"/>
-          <w:sz w:val="24"/>
-          <w:szCs w:val="24"/>
-        </w:rPr>
-        <w:t xml:space="preserve">{{ </w:t>
+      <w:r>
+        <w:rPr>
+          <w:rFonts w:ascii="Times New Roman" w:eastAsia="Times New Roman" w:hAnsi="Times New Roman" w:cs="Times New Roman"/>
+          <w:sz w:val="24"/>
+          <w:szCs w:val="24"/>
+        </w:rPr>
+        <w:tab/>
+      </w:r>
+      <w:r>
+        <w:rPr>
+          <w:rFonts w:ascii="Times New Roman" w:eastAsia="Times New Roman" w:hAnsi="Times New Roman" w:cs="Times New Roman"/>
+          <w:sz w:val="24"/>
+          <w:szCs w:val="24"/>
+        </w:rPr>
+        <w:tab/>
+      </w:r>
+      <w:r>
+        <w:rPr>
+          <w:rFonts w:ascii="Times New Roman" w:eastAsia="Times New Roman" w:hAnsi="Times New Roman" w:cs="Times New Roman"/>
+          <w:sz w:val="24"/>
+          <w:szCs w:val="24"/>
+        </w:rPr>
+        <w:tab/>
+      </w:r>
+      <w:r>
+        <w:rPr>
+          <w:rFonts w:ascii="Times New Roman" w:eastAsia="Times New Roman" w:hAnsi="Times New Roman" w:cs="Times New Roman"/>
+          <w:sz w:val="24"/>
+          <w:szCs w:val="24"/>
+        </w:rPr>
+        <w:tab/>
+      </w:r>
+      <w:r>
+        <w:rPr>
+          <w:rFonts w:ascii="Times New Roman" w:eastAsia="Times New Roman" w:hAnsi="Times New Roman" w:cs="Times New Roman"/>
+          <w:sz w:val="24"/>
+          <w:szCs w:val="24"/>
+        </w:rPr>
+        <w:tab/>
+      </w:r>
+      <w:r>
+        <w:rPr>
+          <w:rFonts w:ascii="Times New Roman" w:eastAsia="Times New Roman" w:hAnsi="Times New Roman" w:cs="Times New Roman"/>
+          <w:sz w:val="24"/>
+          <w:szCs w:val="24"/>
+        </w:rPr>
+        <w:tab/>
+        <w:t xml:space="preserve">{%p if </w:t>
       </w:r>
       <w:proofErr w:type="spellStart"/>
       <w:r>
@@ -225,16 +272,7 @@
           <w:sz w:val="24"/>
           <w:szCs w:val="24"/>
         </w:rPr>
-        <w:t>tenant</w:t>
-      </w:r>
-      <w:proofErr w:type="gramEnd"/>
-      <w:r>
-        <w:rPr>
-          <w:rFonts w:ascii="Times New Roman" w:eastAsia="Times New Roman" w:hAnsi="Times New Roman" w:cs="Times New Roman"/>
-          <w:sz w:val="24"/>
-          <w:szCs w:val="24"/>
-        </w:rPr>
-        <w:t>.signature</w:t>
+        <w:t>signature_choice</w:t>
       </w:r>
       <w:proofErr w:type="spellEnd"/>
       <w:r>
@@ -243,7 +281,41 @@
           <w:sz w:val="24"/>
           <w:szCs w:val="24"/>
         </w:rPr>
-        <w:t xml:space="preserve"> }}</w:t>
+        <w:t xml:space="preserve"> in </w:t>
+      </w:r>
+      <w:r>
+        <w:rPr>
+          <w:rFonts w:ascii="Times New Roman" w:eastAsia="Times New Roman" w:hAnsi="Times New Roman" w:cs="Times New Roman"/>
+          <w:sz w:val="24"/>
+          <w:szCs w:val="24"/>
+        </w:rPr>
+        <w:t xml:space="preserve">['this </w:t>
+      </w:r>
+      <w:proofErr w:type="spellStart"/>
+      <w:r>
+        <w:rPr>
+          <w:rFonts w:ascii="Times New Roman" w:eastAsia="Times New Roman" w:hAnsi="Times New Roman" w:cs="Times New Roman"/>
+          <w:sz w:val="24"/>
+          <w:szCs w:val="24"/>
+        </w:rPr>
+        <w:t>device','phone</w:t>
+      </w:r>
+      <w:proofErr w:type="spellEnd"/>
+      <w:r>
+        <w:rPr>
+          <w:rFonts w:ascii="Times New Roman" w:eastAsia="Times New Roman" w:hAnsi="Times New Roman" w:cs="Times New Roman"/>
+          <w:sz w:val="24"/>
+          <w:szCs w:val="24"/>
+        </w:rPr>
+        <w:t>']</w:t>
+      </w:r>
+      <w:r>
+        <w:rPr>
+          <w:rFonts w:ascii="Times New Roman" w:eastAsia="Times New Roman" w:hAnsi="Times New Roman" w:cs="Times New Roman"/>
+          <w:sz w:val="24"/>
+          <w:szCs w:val="24"/>
+        </w:rPr>
+        <w:t xml:space="preserve"> %}</w:t>
       </w:r>
     </w:p>
     <w:p>
@@ -280,7 +352,263 @@
           <w:sz w:val="24"/>
           <w:szCs w:val="24"/>
         </w:rPr>
-        <w:t>__________________________</w:t>
+        <w:t>{</w:t>
+      </w:r>
+      <w:proofErr w:type="gramStart"/>
+      <w:r>
+        <w:rPr>
+          <w:rFonts w:ascii="Times New Roman" w:eastAsia="Times New Roman" w:hAnsi="Times New Roman" w:cs="Times New Roman"/>
+          <w:sz w:val="24"/>
+          <w:szCs w:val="24"/>
+        </w:rPr>
+        <w:t xml:space="preserve">{ </w:t>
+      </w:r>
+      <w:proofErr w:type="spellStart"/>
+      <w:r>
+        <w:rPr>
+          <w:rFonts w:ascii="Times New Roman" w:eastAsia="Times New Roman" w:hAnsi="Times New Roman" w:cs="Times New Roman"/>
+          <w:sz w:val="24"/>
+          <w:szCs w:val="24"/>
+        </w:rPr>
+        <w:t>tenant.signature</w:t>
+      </w:r>
+      <w:proofErr w:type="spellEnd"/>
+      <w:proofErr w:type="gramEnd"/>
+      <w:r>
+        <w:rPr>
+          <w:rFonts w:ascii="Times New Roman" w:eastAsia="Times New Roman" w:hAnsi="Times New Roman" w:cs="Times New Roman"/>
+          <w:sz w:val="24"/>
+          <w:szCs w:val="24"/>
+        </w:rPr>
+        <w:t xml:space="preserve"> }}</w:t>
+      </w:r>
+    </w:p>
+    <w:p>
+      <w:pPr>
+        <w:keepNext/>
+        <w:keepLines/>
+        <w:tabs>
+          <w:tab w:val="left" w:pos="270"/>
+          <w:tab w:val="left" w:pos="540"/>
+          <w:tab w:val="left" w:pos="810"/>
+          <w:tab w:val="left" w:pos="1080"/>
+          <w:tab w:val="left" w:pos="4230"/>
+          <w:tab w:val="left" w:pos="4500"/>
+          <w:tab w:val="left" w:pos="5130"/>
+          <w:tab w:val="left" w:pos="6660"/>
+          <w:tab w:val="left" w:pos="6930"/>
+          <w:tab w:val="left" w:pos="7290"/>
+          <w:tab w:val="left" w:pos="7830"/>
+          <w:tab w:val="left" w:pos="8550"/>
+          <w:tab w:val="left" w:pos="9270"/>
+          <w:tab w:val="left" w:pos="9990"/>
+        </w:tabs>
+        <w:spacing w:after="0" w:line="240" w:lineRule="auto"/>
+        <w:rPr>
+          <w:rFonts w:ascii="Times New Roman" w:eastAsia="Times New Roman" w:hAnsi="Times New Roman" w:cs="Times New Roman"/>
+          <w:sz w:val="24"/>
+          <w:szCs w:val="24"/>
+        </w:rPr>
+      </w:pPr>
+      <w:r>
+        <w:rPr>
+          <w:rFonts w:ascii="Times New Roman" w:eastAsia="Times New Roman" w:hAnsi="Times New Roman" w:cs="Times New Roman"/>
+          <w:sz w:val="24"/>
+          <w:szCs w:val="24"/>
+        </w:rPr>
+        <w:tab/>
+      </w:r>
+      <w:r>
+        <w:rPr>
+          <w:rFonts w:ascii="Times New Roman" w:eastAsia="Times New Roman" w:hAnsi="Times New Roman" w:cs="Times New Roman"/>
+          <w:sz w:val="24"/>
+          <w:szCs w:val="24"/>
+        </w:rPr>
+        <w:tab/>
+      </w:r>
+      <w:r>
+        <w:rPr>
+          <w:rFonts w:ascii="Times New Roman" w:eastAsia="Times New Roman" w:hAnsi="Times New Roman" w:cs="Times New Roman"/>
+          <w:sz w:val="24"/>
+          <w:szCs w:val="24"/>
+        </w:rPr>
+        <w:tab/>
+      </w:r>
+      <w:r>
+        <w:rPr>
+          <w:rFonts w:ascii="Times New Roman" w:eastAsia="Times New Roman" w:hAnsi="Times New Roman" w:cs="Times New Roman"/>
+          <w:sz w:val="24"/>
+          <w:szCs w:val="24"/>
+        </w:rPr>
+        <w:tab/>
+      </w:r>
+      <w:r>
+        <w:rPr>
+          <w:rFonts w:ascii="Times New Roman" w:eastAsia="Times New Roman" w:hAnsi="Times New Roman" w:cs="Times New Roman"/>
+          <w:sz w:val="24"/>
+          <w:szCs w:val="24"/>
+        </w:rPr>
+        <w:tab/>
+      </w:r>
+      <w:r>
+        <w:rPr>
+          <w:rFonts w:ascii="Times New Roman" w:eastAsia="Times New Roman" w:hAnsi="Times New Roman" w:cs="Times New Roman"/>
+          <w:sz w:val="24"/>
+          <w:szCs w:val="24"/>
+        </w:rPr>
+        <w:tab/>
+        <w:t>{%p else %}</w:t>
+      </w:r>
+    </w:p>
+    <w:p>
+      <w:pPr>
+        <w:keepNext/>
+        <w:keepLines/>
+        <w:tabs>
+          <w:tab w:val="left" w:pos="270"/>
+          <w:tab w:val="left" w:pos="540"/>
+          <w:tab w:val="left" w:pos="810"/>
+          <w:tab w:val="left" w:pos="1080"/>
+          <w:tab w:val="left" w:pos="4230"/>
+          <w:tab w:val="left" w:pos="4500"/>
+          <w:tab w:val="left" w:pos="5130"/>
+          <w:tab w:val="left" w:pos="6660"/>
+          <w:tab w:val="left" w:pos="6930"/>
+          <w:tab w:val="left" w:pos="7290"/>
+          <w:tab w:val="left" w:pos="7830"/>
+          <w:tab w:val="left" w:pos="8550"/>
+          <w:tab w:val="left" w:pos="9270"/>
+          <w:tab w:val="left" w:pos="9990"/>
+        </w:tabs>
+        <w:spacing w:after="0" w:line="240" w:lineRule="auto"/>
+        <w:rPr>
+          <w:rFonts w:ascii="Times New Roman" w:eastAsia="Times New Roman" w:hAnsi="Times New Roman" w:cs="Times New Roman"/>
+          <w:sz w:val="24"/>
+          <w:szCs w:val="24"/>
+        </w:rPr>
+      </w:pPr>
+    </w:p>
+    <w:p>
+      <w:pPr>
+        <w:keepNext/>
+        <w:keepLines/>
+        <w:tabs>
+          <w:tab w:val="left" w:pos="270"/>
+          <w:tab w:val="left" w:pos="540"/>
+          <w:tab w:val="left" w:pos="810"/>
+          <w:tab w:val="left" w:pos="1080"/>
+          <w:tab w:val="left" w:pos="4230"/>
+          <w:tab w:val="left" w:pos="4500"/>
+          <w:tab w:val="left" w:pos="5130"/>
+          <w:tab w:val="left" w:pos="6660"/>
+          <w:tab w:val="left" w:pos="6930"/>
+          <w:tab w:val="left" w:pos="7290"/>
+          <w:tab w:val="left" w:pos="7830"/>
+          <w:tab w:val="left" w:pos="8550"/>
+          <w:tab w:val="left" w:pos="9270"/>
+          <w:tab w:val="left" w:pos="9990"/>
+        </w:tabs>
+        <w:spacing w:after="0" w:line="240" w:lineRule="auto"/>
+        <w:rPr>
+          <w:rFonts w:ascii="Times New Roman" w:eastAsia="Times New Roman" w:hAnsi="Times New Roman" w:cs="Times New Roman"/>
+          <w:sz w:val="24"/>
+          <w:szCs w:val="24"/>
+        </w:rPr>
+      </w:pPr>
+    </w:p>
+    <w:p>
+      <w:pPr>
+        <w:keepNext/>
+        <w:keepLines/>
+        <w:tabs>
+          <w:tab w:val="left" w:pos="270"/>
+          <w:tab w:val="left" w:pos="540"/>
+          <w:tab w:val="left" w:pos="810"/>
+          <w:tab w:val="left" w:pos="1080"/>
+          <w:tab w:val="left" w:pos="4230"/>
+          <w:tab w:val="left" w:pos="4500"/>
+          <w:tab w:val="left" w:pos="5130"/>
+          <w:tab w:val="left" w:pos="6660"/>
+          <w:tab w:val="left" w:pos="6930"/>
+          <w:tab w:val="left" w:pos="7290"/>
+          <w:tab w:val="left" w:pos="7830"/>
+          <w:tab w:val="left" w:pos="8550"/>
+          <w:tab w:val="left" w:pos="9270"/>
+          <w:tab w:val="left" w:pos="9990"/>
+        </w:tabs>
+        <w:spacing w:after="0" w:line="240" w:lineRule="auto"/>
+        <w:rPr>
+          <w:rFonts w:ascii="Times New Roman" w:eastAsia="Times New Roman" w:hAnsi="Times New Roman" w:cs="Times New Roman"/>
+          <w:sz w:val="24"/>
+          <w:szCs w:val="24"/>
+        </w:rPr>
+      </w:pPr>
+      <w:r>
+        <w:rPr>
+          <w:rFonts w:ascii="Times New Roman" w:eastAsia="Times New Roman" w:hAnsi="Times New Roman" w:cs="Times New Roman"/>
+          <w:sz w:val="24"/>
+          <w:szCs w:val="24"/>
+        </w:rPr>
+        <w:tab/>
+      </w:r>
+      <w:r>
+        <w:rPr>
+          <w:rFonts w:ascii="Times New Roman" w:eastAsia="Times New Roman" w:hAnsi="Times New Roman" w:cs="Times New Roman"/>
+          <w:sz w:val="24"/>
+          <w:szCs w:val="24"/>
+        </w:rPr>
+        <w:tab/>
+      </w:r>
+      <w:r>
+        <w:rPr>
+          <w:rFonts w:ascii="Times New Roman" w:eastAsia="Times New Roman" w:hAnsi="Times New Roman" w:cs="Times New Roman"/>
+          <w:sz w:val="24"/>
+          <w:szCs w:val="24"/>
+        </w:rPr>
+        <w:tab/>
+      </w:r>
+      <w:r>
+        <w:rPr>
+          <w:rFonts w:ascii="Times New Roman" w:eastAsia="Times New Roman" w:hAnsi="Times New Roman" w:cs="Times New Roman"/>
+          <w:sz w:val="24"/>
+          <w:szCs w:val="24"/>
+        </w:rPr>
+        <w:tab/>
+      </w:r>
+      <w:r>
+        <w:rPr>
+          <w:rFonts w:ascii="Times New Roman" w:eastAsia="Times New Roman" w:hAnsi="Times New Roman" w:cs="Times New Roman"/>
+          <w:sz w:val="24"/>
+          <w:szCs w:val="24"/>
+        </w:rPr>
+        <w:tab/>
+      </w:r>
+      <w:r>
+        <w:rPr>
+          <w:rFonts w:ascii="Times New Roman" w:eastAsia="Times New Roman" w:hAnsi="Times New Roman" w:cs="Times New Roman"/>
+          <w:sz w:val="24"/>
+          <w:szCs w:val="24"/>
+        </w:rPr>
+        <w:tab/>
+        <w:t xml:space="preserve">{%p </w:t>
+      </w:r>
+      <w:proofErr w:type="spellStart"/>
+      <w:r>
+        <w:rPr>
+          <w:rFonts w:ascii="Times New Roman" w:eastAsia="Times New Roman" w:hAnsi="Times New Roman" w:cs="Times New Roman"/>
+          <w:sz w:val="24"/>
+          <w:szCs w:val="24"/>
+        </w:rPr>
+        <w:t>endif</w:t>
+      </w:r>
+      <w:proofErr w:type="spellEnd"/>
+      <w:r>
+        <w:rPr>
+          <w:rFonts w:ascii="Times New Roman" w:eastAsia="Times New Roman" w:hAnsi="Times New Roman" w:cs="Times New Roman"/>
+          <w:sz w:val="24"/>
+          <w:szCs w:val="24"/>
+        </w:rPr>
+        <w:t xml:space="preserve"> %}</w:t>
       </w:r>
     </w:p>
     <w:p>
@@ -311,41 +639,13 @@
           <w:szCs w:val="24"/>
         </w:rPr>
       </w:pPr>
-      <w:proofErr w:type="gramStart"/>
-      <w:r>
-        <w:rPr>
-          <w:rFonts w:ascii="Times New Roman" w:eastAsia="Times New Roman" w:hAnsi="Times New Roman" w:cs="Times New Roman"/>
-          <w:sz w:val="24"/>
-          <w:szCs w:val="24"/>
-        </w:rPr>
-        <w:t xml:space="preserve">{{ </w:t>
-      </w:r>
-      <w:proofErr w:type="spellStart"/>
-      <w:r>
-        <w:rPr>
-          <w:rFonts w:ascii="Times New Roman" w:eastAsia="Times New Roman" w:hAnsi="Times New Roman" w:cs="Times New Roman"/>
-          <w:sz w:val="24"/>
-          <w:szCs w:val="24"/>
-        </w:rPr>
-        <w:t>tenant</w:t>
-      </w:r>
-      <w:proofErr w:type="gramEnd"/>
-      <w:r>
-        <w:rPr>
-          <w:rFonts w:ascii="Times New Roman" w:eastAsia="Times New Roman" w:hAnsi="Times New Roman" w:cs="Times New Roman"/>
-          <w:sz w:val="24"/>
-          <w:szCs w:val="24"/>
-        </w:rPr>
-        <w:t>.address_block</w:t>
-      </w:r>
-      <w:proofErr w:type="spellEnd"/>
-      <w:r>
-        <w:rPr>
-          <w:rFonts w:ascii="Times New Roman" w:eastAsia="Times New Roman" w:hAnsi="Times New Roman" w:cs="Times New Roman"/>
-          <w:sz w:val="24"/>
-          <w:szCs w:val="24"/>
-        </w:rPr>
-        <w:t>() }}</w:t>
+      <w:r>
+        <w:rPr>
+          <w:rFonts w:ascii="Times New Roman" w:eastAsia="Times New Roman" w:hAnsi="Times New Roman" w:cs="Times New Roman"/>
+          <w:sz w:val="24"/>
+          <w:szCs w:val="24"/>
+        </w:rPr>
+        <w:t>__________________________</w:t>
       </w:r>
     </w:p>
     <w:p>
@@ -382,25 +682,80 @@
           <w:sz w:val="24"/>
           <w:szCs w:val="24"/>
         </w:rPr>
+        <w:t>{</w:t>
+      </w:r>
+      <w:proofErr w:type="gramStart"/>
+      <w:r>
+        <w:rPr>
+          <w:rFonts w:ascii="Times New Roman" w:eastAsia="Times New Roman" w:hAnsi="Times New Roman" w:cs="Times New Roman"/>
+          <w:sz w:val="24"/>
+          <w:szCs w:val="24"/>
+        </w:rPr>
+        <w:t xml:space="preserve">{ </w:t>
+      </w:r>
+      <w:proofErr w:type="spellStart"/>
+      <w:r>
+        <w:rPr>
+          <w:rFonts w:ascii="Times New Roman" w:eastAsia="Times New Roman" w:hAnsi="Times New Roman" w:cs="Times New Roman"/>
+          <w:sz w:val="24"/>
+          <w:szCs w:val="24"/>
+        </w:rPr>
+        <w:t>tenant.address</w:t>
+      </w:r>
+      <w:proofErr w:type="gramEnd"/>
+      <w:r>
+        <w:rPr>
+          <w:rFonts w:ascii="Times New Roman" w:eastAsia="Times New Roman" w:hAnsi="Times New Roman" w:cs="Times New Roman"/>
+          <w:sz w:val="24"/>
+          <w:szCs w:val="24"/>
+        </w:rPr>
+        <w:t>_block</w:t>
+      </w:r>
+      <w:proofErr w:type="spellEnd"/>
+      <w:r>
+        <w:rPr>
+          <w:rFonts w:ascii="Times New Roman" w:eastAsia="Times New Roman" w:hAnsi="Times New Roman" w:cs="Times New Roman"/>
+          <w:sz w:val="24"/>
+          <w:szCs w:val="24"/>
+        </w:rPr>
+        <w:t>() }}</w:t>
+      </w:r>
+    </w:p>
+    <w:p>
+      <w:pPr>
+        <w:keepNext/>
+        <w:keepLines/>
+        <w:tabs>
+          <w:tab w:val="left" w:pos="270"/>
+          <w:tab w:val="left" w:pos="540"/>
+          <w:tab w:val="left" w:pos="810"/>
+          <w:tab w:val="left" w:pos="1080"/>
+          <w:tab w:val="left" w:pos="4230"/>
+          <w:tab w:val="left" w:pos="4500"/>
+          <w:tab w:val="left" w:pos="5130"/>
+          <w:tab w:val="left" w:pos="6660"/>
+          <w:tab w:val="left" w:pos="6930"/>
+          <w:tab w:val="left" w:pos="7290"/>
+          <w:tab w:val="left" w:pos="7830"/>
+          <w:tab w:val="left" w:pos="8550"/>
+          <w:tab w:val="left" w:pos="9270"/>
+          <w:tab w:val="left" w:pos="9990"/>
+        </w:tabs>
+        <w:spacing w:after="0" w:line="240" w:lineRule="auto"/>
+        <w:ind w:left="5040"/>
+        <w:rPr>
+          <w:rFonts w:ascii="Times New Roman" w:eastAsia="Times New Roman" w:hAnsi="Times New Roman" w:cs="Times New Roman"/>
+          <w:sz w:val="24"/>
+          <w:szCs w:val="24"/>
+        </w:rPr>
+      </w:pPr>
+      <w:r>
+        <w:rPr>
+          <w:rFonts w:ascii="Times New Roman" w:eastAsia="Times New Roman" w:hAnsi="Times New Roman" w:cs="Times New Roman"/>
+          <w:sz w:val="24"/>
+          <w:szCs w:val="24"/>
+        </w:rPr>
         <w:t>{{</w:t>
-      </w:r>
-      <w:proofErr w:type="spellStart"/>
-      <w:r>
-        <w:rPr>
-          <w:rFonts w:ascii="Times New Roman" w:eastAsia="Times New Roman" w:hAnsi="Times New Roman" w:cs="Times New Roman"/>
-          <w:sz w:val="24"/>
-          <w:szCs w:val="24"/>
-        </w:rPr>
-        <w:t>showifdef</w:t>
-      </w:r>
-      <w:proofErr w:type="spellEnd"/>
-      <w:r>
-        <w:rPr>
-          <w:rFonts w:ascii="Times New Roman" w:eastAsia="Times New Roman" w:hAnsi="Times New Roman" w:cs="Times New Roman"/>
-          <w:sz w:val="24"/>
-          <w:szCs w:val="24"/>
-        </w:rPr>
-        <w:t>('</w:t>
       </w:r>
       <w:proofErr w:type="spellStart"/>
       <w:proofErr w:type="gramStart"/>
@@ -410,7 +765,16 @@
           <w:sz w:val="24"/>
           <w:szCs w:val="24"/>
         </w:rPr>
-        <w:t>tenant.phone</w:t>
+        <w:t>showifdef</w:t>
+      </w:r>
+      <w:proofErr w:type="spellEnd"/>
+      <w:r>
+        <w:rPr>
+          <w:rFonts w:ascii="Times New Roman" w:eastAsia="Times New Roman" w:hAnsi="Times New Roman" w:cs="Times New Roman"/>
+          <w:sz w:val="24"/>
+          <w:szCs w:val="24"/>
+        </w:rPr>
+        <w:t>(</w:t>
       </w:r>
       <w:proofErr w:type="gramEnd"/>
       <w:r>
@@ -419,7 +783,16 @@
           <w:sz w:val="24"/>
           <w:szCs w:val="24"/>
         </w:rPr>
-        <w:t>_number</w:t>
+        <w:t>'</w:t>
+      </w:r>
+      <w:proofErr w:type="spellStart"/>
+      <w:r>
+        <w:rPr>
+          <w:rFonts w:ascii="Times New Roman" w:eastAsia="Times New Roman" w:hAnsi="Times New Roman" w:cs="Times New Roman"/>
+          <w:sz w:val="24"/>
+          <w:szCs w:val="24"/>
+        </w:rPr>
+        <w:t>tenant.phone_number</w:t>
       </w:r>
       <w:proofErr w:type="spellEnd"/>
       <w:r>
@@ -544,7 +917,7 @@
 </file>
 
 <file path=word/styles.xml><?xml version="1.0" encoding="utf-8"?>
-<w:styles xmlns:mc="http://schemas.openxmlformats.org/markup-compatibility/2006" xmlns:r="http://schemas.openxmlformats.org/officeDocument/2006/relationships" xmlns:w="http://schemas.openxmlformats.org/wordprocessingml/2006/main" xmlns:w14="http://schemas.microsoft.com/office/word/2010/wordml" xmlns:w15="http://schemas.microsoft.com/office/word/2012/wordml" xmlns:w16cid="http://schemas.microsoft.com/office/word/2016/wordml/cid" xmlns:w16se="http://schemas.microsoft.com/office/word/2015/wordml/symex" mc:Ignorable="w14 w15 w16se w16cid">
+<w:styles xmlns:mc="http://schemas.openxmlformats.org/markup-compatibility/2006" xmlns:r="http://schemas.openxmlformats.org/officeDocument/2006/relationships" xmlns:w="http://schemas.openxmlformats.org/wordprocessingml/2006/main" xmlns:w14="http://schemas.microsoft.com/office/word/2010/wordml" xmlns:w15="http://schemas.microsoft.com/office/word/2012/wordml" xmlns:w16se="http://schemas.microsoft.com/office/word/2015/wordml/symex" mc:Ignorable="w14 w15 w16se">
   <w:docDefaults>
     <w:rPrDefault>
       <w:rPr>
@@ -560,7 +933,7 @@
       </w:pPr>
     </w:pPrDefault>
   </w:docDefaults>
-  <w:latentStyles w:defLockedState="0" w:defUIPriority="99" w:defSemiHidden="0" w:defUnhideWhenUsed="0" w:defQFormat="0" w:count="375">
+  <w:latentStyles w:defLockedState="0" w:defUIPriority="99" w:defSemiHidden="0" w:defUnhideWhenUsed="0" w:defQFormat="0" w:count="371">
     <w:lsdException w:name="Normal" w:uiPriority="0" w:qFormat="1"/>
     <w:lsdException w:name="heading 1" w:uiPriority="9" w:qFormat="1"/>
     <w:lsdException w:name="heading 2" w:semiHidden="1" w:uiPriority="9" w:unhideWhenUsed="1" w:qFormat="1"/>
@@ -932,10 +1305,6 @@
     <w:lsdException w:name="List Table 5 Dark Accent 6" w:uiPriority="50"/>
     <w:lsdException w:name="List Table 6 Colorful Accent 6" w:uiPriority="51"/>
     <w:lsdException w:name="List Table 7 Colorful Accent 6" w:uiPriority="52"/>
-    <w:lsdException w:name="Mention" w:semiHidden="1" w:unhideWhenUsed="1"/>
-    <w:lsdException w:name="Smart Hyperlink" w:semiHidden="1" w:unhideWhenUsed="1"/>
-    <w:lsdException w:name="Hashtag" w:semiHidden="1" w:unhideWhenUsed="1"/>
-    <w:lsdException w:name="Unresolved Mention" w:semiHidden="1" w:unhideWhenUsed="1"/>
   </w:latentStyles>
   <w:style w:type="paragraph" w:default="1" w:styleId="Normal">
     <w:name w:val="Normal"/>

</xml_diff>

<commit_message>
Error with late answer date calculation
</commit_message>
<xml_diff>
--- a/docassemble/MAEvictionDefense/data/templates/include_SignatureBlock.docx
+++ b/docassemble/MAEvictionDefense/data/templates/include_SignatureBlock.docx
@@ -1,6 +1,6 @@
 
 <file path=word/document.xml><?xml version="1.0" encoding="utf-8"?>
-<w:document xmlns:wpc="http://schemas.microsoft.com/office/word/2010/wordprocessingCanvas" xmlns:cx="http://schemas.microsoft.com/office/drawing/2014/chartex" xmlns:cx1="http://schemas.microsoft.com/office/drawing/2015/9/8/chartex" xmlns:cx2="http://schemas.microsoft.com/office/drawing/2015/10/21/chartex" xmlns:cx3="http://schemas.microsoft.com/office/drawing/2016/5/9/chartex" xmlns:cx4="http://schemas.microsoft.com/office/drawing/2016/5/10/chartex" xmlns:cx5="http://schemas.microsoft.com/office/drawing/2016/5/11/chartex" xmlns:cx6="http://schemas.microsoft.com/office/drawing/2016/5/12/chartex" xmlns:cx7="http://schemas.microsoft.com/office/drawing/2016/5/13/chartex" xmlns:cx8="http://schemas.microsoft.com/office/drawing/2016/5/14/chartex" xmlns:mc="http://schemas.openxmlformats.org/markup-compatibility/2006" xmlns:aink="http://schemas.microsoft.com/office/drawing/2016/ink" xmlns:am3d="http://schemas.microsoft.com/office/drawing/2017/model3d" xmlns:o="urn:schemas-microsoft-com:office:office" xmlns:r="http://schemas.openxmlformats.org/officeDocument/2006/relationships" xmlns:m="http://schemas.openxmlformats.org/officeDocument/2006/math" xmlns:v="urn:schemas-microsoft-com:vml" xmlns:wp14="http://schemas.microsoft.com/office/word/2010/wordprocessingDrawing" xmlns:wp="http://schemas.openxmlformats.org/drawingml/2006/wordprocessingDrawing" xmlns:w10="urn:schemas-microsoft-com:office:word" xmlns:w="http://schemas.openxmlformats.org/wordprocessingml/2006/main" xmlns:w14="http://schemas.microsoft.com/office/word/2010/wordml" xmlns:w15="http://schemas.microsoft.com/office/word/2012/wordml" xmlns:w16cid="http://schemas.microsoft.com/office/word/2016/wordml/cid" xmlns:w16se="http://schemas.microsoft.com/office/word/2015/wordml/symex" xmlns:wpg="http://schemas.microsoft.com/office/word/2010/wordprocessingGroup" xmlns:wpi="http://schemas.microsoft.com/office/word/2010/wordprocessingInk" xmlns:wne="http://schemas.microsoft.com/office/word/2006/wordml" xmlns:wps="http://schemas.microsoft.com/office/word/2010/wordprocessingShape" mc:Ignorable="w14 w15 w16se w16cid wp14">
+<w:document xmlns:wpc="http://schemas.microsoft.com/office/word/2010/wordprocessingCanvas" xmlns:cx="http://schemas.microsoft.com/office/drawing/2014/chartex" xmlns:cx1="http://schemas.microsoft.com/office/drawing/2015/9/8/chartex" xmlns:mc="http://schemas.openxmlformats.org/markup-compatibility/2006" xmlns:o="urn:schemas-microsoft-com:office:office" xmlns:r="http://schemas.openxmlformats.org/officeDocument/2006/relationships" xmlns:m="http://schemas.openxmlformats.org/officeDocument/2006/math" xmlns:v="urn:schemas-microsoft-com:vml" xmlns:wp14="http://schemas.microsoft.com/office/word/2010/wordprocessingDrawing" xmlns:wp="http://schemas.openxmlformats.org/drawingml/2006/wordprocessingDrawing" xmlns:w10="urn:schemas-microsoft-com:office:word" xmlns:w="http://schemas.openxmlformats.org/wordprocessingml/2006/main" xmlns:w14="http://schemas.microsoft.com/office/word/2010/wordml" xmlns:w15="http://schemas.microsoft.com/office/word/2012/wordml" xmlns:w16se="http://schemas.microsoft.com/office/word/2015/wordml/symex" xmlns:wpg="http://schemas.microsoft.com/office/word/2010/wordprocessingGroup" xmlns:wpi="http://schemas.microsoft.com/office/word/2010/wordprocessingInk" xmlns:wne="http://schemas.microsoft.com/office/word/2006/wordml" xmlns:wps="http://schemas.microsoft.com/office/word/2010/wordprocessingShape" mc:Ignorable="w14 w15 w16se wp14">
   <w:body>
     <w:p>
       <w:pPr>
@@ -20,7 +20,7 @@
           <w:sz w:val="24"/>
           <w:szCs w:val="24"/>
         </w:rPr>
-        <w:t xml:space="preserve">I hereby certify that I </w:t>
+        <w:t>I hereby certify that I {</w:t>
       </w:r>
       <w:proofErr w:type="gramStart"/>
       <w:r>
@@ -29,7 +29,7 @@
           <w:sz w:val="24"/>
           <w:szCs w:val="24"/>
         </w:rPr>
-        <w:t xml:space="preserve">{{ </w:t>
+        <w:t xml:space="preserve">{ </w:t>
       </w:r>
       <w:proofErr w:type="spellStart"/>
       <w:r>
@@ -133,6 +133,14 @@
           <w:szCs w:val="24"/>
         </w:rPr>
       </w:pPr>
+      <w:r>
+        <w:rPr>
+          <w:rFonts w:ascii="Times New Roman" w:eastAsia="Times New Roman" w:hAnsi="Times New Roman" w:cs="Times New Roman"/>
+          <w:sz w:val="24"/>
+          <w:szCs w:val="24"/>
+        </w:rPr>
+        <w:t>{</w:t>
+      </w:r>
       <w:proofErr w:type="gramStart"/>
       <w:r>
         <w:rPr>
@@ -140,7 +148,7 @@
           <w:sz w:val="24"/>
           <w:szCs w:val="24"/>
         </w:rPr>
-        <w:t>{{ tenant.name</w:t>
+        <w:t>{ tenant.name</w:t>
       </w:r>
       <w:proofErr w:type="gramEnd"/>
       <w:r>
@@ -359,8 +367,6 @@
         </w:rPr>
         <w:t xml:space="preserve"> %}</w:t>
       </w:r>
-      <w:bookmarkStart w:id="1" w:name="_GoBack"/>
-      <w:bookmarkEnd w:id="1"/>
     </w:p>
     <w:p>
       <w:pPr>
@@ -390,6 +396,14 @@
           <w:szCs w:val="24"/>
         </w:rPr>
       </w:pPr>
+      <w:r>
+        <w:rPr>
+          <w:rFonts w:ascii="Times New Roman" w:eastAsia="Times New Roman" w:hAnsi="Times New Roman" w:cs="Times New Roman"/>
+          <w:sz w:val="24"/>
+          <w:szCs w:val="24"/>
+        </w:rPr>
+        <w:t>{</w:t>
+      </w:r>
       <w:proofErr w:type="gramStart"/>
       <w:r>
         <w:rPr>
@@ -397,7 +411,7 @@
           <w:sz w:val="24"/>
           <w:szCs w:val="24"/>
         </w:rPr>
-        <w:t xml:space="preserve">{{ </w:t>
+        <w:t xml:space="preserve">{ </w:t>
       </w:r>
       <w:proofErr w:type="spellStart"/>
       <w:r>
@@ -406,18 +420,10 @@
           <w:sz w:val="24"/>
           <w:szCs w:val="24"/>
         </w:rPr>
-        <w:t>tenant</w:t>
-      </w:r>
+        <w:t>tenant.signature</w:t>
+      </w:r>
+      <w:proofErr w:type="spellEnd"/>
       <w:proofErr w:type="gramEnd"/>
-      <w:r>
-        <w:rPr>
-          <w:rFonts w:ascii="Times New Roman" w:eastAsia="Times New Roman" w:hAnsi="Times New Roman" w:cs="Times New Roman"/>
-          <w:sz w:val="24"/>
-          <w:szCs w:val="24"/>
-        </w:rPr>
-        <w:t>.signature</w:t>
-      </w:r>
-      <w:proofErr w:type="spellEnd"/>
       <w:r>
         <w:rPr>
           <w:rFonts w:ascii="Times New Roman" w:eastAsia="Times New Roman" w:hAnsi="Times New Roman" w:cs="Times New Roman"/>
@@ -671,7 +677,17 @@
           <w:sz w:val="24"/>
           <w:szCs w:val="24"/>
         </w:rPr>
-        <w:t>__________________________</w:t>
+        <w:t>______________</w:t>
+      </w:r>
+      <w:bookmarkStart w:id="1" w:name="_GoBack"/>
+      <w:bookmarkEnd w:id="1"/>
+      <w:r>
+        <w:rPr>
+          <w:rFonts w:ascii="Times New Roman" w:eastAsia="Times New Roman" w:hAnsi="Times New Roman" w:cs="Times New Roman"/>
+          <w:sz w:val="24"/>
+          <w:szCs w:val="24"/>
+        </w:rPr>
+        <w:t>____________</w:t>
       </w:r>
     </w:p>
     <w:p>
@@ -702,6 +718,14 @@
           <w:szCs w:val="24"/>
         </w:rPr>
       </w:pPr>
+      <w:r>
+        <w:rPr>
+          <w:rFonts w:ascii="Times New Roman" w:eastAsia="Times New Roman" w:hAnsi="Times New Roman" w:cs="Times New Roman"/>
+          <w:sz w:val="24"/>
+          <w:szCs w:val="24"/>
+        </w:rPr>
+        <w:t>{</w:t>
+      </w:r>
       <w:proofErr w:type="gramStart"/>
       <w:r>
         <w:rPr>
@@ -709,7 +733,7 @@
           <w:sz w:val="24"/>
           <w:szCs w:val="24"/>
         </w:rPr>
-        <w:t>{{ tenant</w:t>
+        <w:t>{ tenant</w:t>
       </w:r>
       <w:proofErr w:type="gramEnd"/>
       <w:r>
@@ -749,6 +773,14 @@
           <w:szCs w:val="24"/>
         </w:rPr>
       </w:pPr>
+      <w:r>
+        <w:rPr>
+          <w:rFonts w:ascii="Times New Roman" w:eastAsia="Times New Roman" w:hAnsi="Times New Roman" w:cs="Times New Roman"/>
+          <w:sz w:val="24"/>
+          <w:szCs w:val="24"/>
+        </w:rPr>
+        <w:t>{</w:t>
+      </w:r>
       <w:proofErr w:type="gramStart"/>
       <w:r>
         <w:rPr>
@@ -756,7 +788,7 @@
           <w:sz w:val="24"/>
           <w:szCs w:val="24"/>
         </w:rPr>
-        <w:t xml:space="preserve">{{ </w:t>
+        <w:t xml:space="preserve">{ </w:t>
       </w:r>
       <w:proofErr w:type="spellStart"/>
       <w:r>
@@ -765,7 +797,7 @@
           <w:sz w:val="24"/>
           <w:szCs w:val="24"/>
         </w:rPr>
-        <w:t>tenant</w:t>
+        <w:t>tenant.address</w:t>
       </w:r>
       <w:proofErr w:type="gramEnd"/>
       <w:r>
@@ -774,15 +806,7 @@
           <w:sz w:val="24"/>
           <w:szCs w:val="24"/>
         </w:rPr>
-        <w:t>.address.</w:t>
-      </w:r>
-      <w:r>
-        <w:rPr>
-          <w:rFonts w:ascii="Times New Roman" w:eastAsia="Times New Roman" w:hAnsi="Times New Roman" w:cs="Times New Roman"/>
-          <w:sz w:val="24"/>
-          <w:szCs w:val="24"/>
-        </w:rPr>
-        <w:t>block</w:t>
+        <w:t>_block</w:t>
       </w:r>
       <w:proofErr w:type="spellEnd"/>
       <w:r>
@@ -791,7 +815,15 @@
           <w:sz w:val="24"/>
           <w:szCs w:val="24"/>
         </w:rPr>
-        <w:t>() }}</w:t>
+        <w:t>()</w:t>
+      </w:r>
+      <w:r>
+        <w:rPr>
+          <w:rFonts w:ascii="Times New Roman" w:eastAsia="Times New Roman" w:hAnsi="Times New Roman" w:cs="Times New Roman"/>
+          <w:sz w:val="24"/>
+          <w:szCs w:val="24"/>
+        </w:rPr>
+        <w:t xml:space="preserve"> }}</w:t>
       </w:r>
     </w:p>
     <w:p>
@@ -831,6 +863,7 @@
         <w:t>{{</w:t>
       </w:r>
       <w:proofErr w:type="spellStart"/>
+      <w:proofErr w:type="gramStart"/>
       <w:r>
         <w:rPr>
           <w:rFonts w:ascii="Times New Roman" w:eastAsia="Times New Roman" w:hAnsi="Times New Roman" w:cs="Times New Roman"/>
@@ -846,26 +879,25 @@
           <w:sz w:val="24"/>
           <w:szCs w:val="24"/>
         </w:rPr>
-        <w:t>('</w:t>
+        <w:t>(</w:t>
+      </w:r>
+      <w:proofErr w:type="gramEnd"/>
+      <w:r>
+        <w:rPr>
+          <w:rFonts w:ascii="Times New Roman" w:eastAsia="Times New Roman" w:hAnsi="Times New Roman" w:cs="Times New Roman"/>
+          <w:sz w:val="24"/>
+          <w:szCs w:val="24"/>
+        </w:rPr>
+        <w:t>'</w:t>
       </w:r>
       <w:proofErr w:type="spellStart"/>
-      <w:proofErr w:type="gramStart"/>
-      <w:r>
-        <w:rPr>
-          <w:rFonts w:ascii="Times New Roman" w:eastAsia="Times New Roman" w:hAnsi="Times New Roman" w:cs="Times New Roman"/>
-          <w:sz w:val="24"/>
-          <w:szCs w:val="24"/>
-        </w:rPr>
-        <w:t>tenant.phone</w:t>
-      </w:r>
-      <w:proofErr w:type="gramEnd"/>
-      <w:r>
-        <w:rPr>
-          <w:rFonts w:ascii="Times New Roman" w:eastAsia="Times New Roman" w:hAnsi="Times New Roman" w:cs="Times New Roman"/>
-          <w:sz w:val="24"/>
-          <w:szCs w:val="24"/>
-        </w:rPr>
-        <w:t>_number</w:t>
+      <w:r>
+        <w:rPr>
+          <w:rFonts w:ascii="Times New Roman" w:eastAsia="Times New Roman" w:hAnsi="Times New Roman" w:cs="Times New Roman"/>
+          <w:sz w:val="24"/>
+          <w:szCs w:val="24"/>
+        </w:rPr>
+        <w:t>tenant.phone_number</w:t>
       </w:r>
       <w:proofErr w:type="spellEnd"/>
       <w:r>
@@ -922,6 +954,14 @@
           <w:szCs w:val="24"/>
         </w:rPr>
       </w:pPr>
+      <w:r>
+        <w:rPr>
+          <w:rFonts w:ascii="Times New Roman" w:eastAsia="Times New Roman" w:hAnsi="Times New Roman" w:cs="Times New Roman"/>
+          <w:sz w:val="24"/>
+          <w:szCs w:val="24"/>
+        </w:rPr>
+        <w:t>{</w:t>
+      </w:r>
       <w:proofErr w:type="gramStart"/>
       <w:r>
         <w:rPr>
@@ -929,7 +969,7 @@
           <w:sz w:val="24"/>
           <w:szCs w:val="24"/>
         </w:rPr>
-        <w:t xml:space="preserve">{{ </w:t>
+        <w:t xml:space="preserve">{ </w:t>
       </w:r>
       <w:proofErr w:type="spellStart"/>
       <w:r>
@@ -990,7 +1030,7 @@
 </file>
 
 <file path=word/styles.xml><?xml version="1.0" encoding="utf-8"?>
-<w:styles xmlns:mc="http://schemas.openxmlformats.org/markup-compatibility/2006" xmlns:r="http://schemas.openxmlformats.org/officeDocument/2006/relationships" xmlns:w="http://schemas.openxmlformats.org/wordprocessingml/2006/main" xmlns:w14="http://schemas.microsoft.com/office/word/2010/wordml" xmlns:w15="http://schemas.microsoft.com/office/word/2012/wordml" xmlns:w16cid="http://schemas.microsoft.com/office/word/2016/wordml/cid" xmlns:w16se="http://schemas.microsoft.com/office/word/2015/wordml/symex" mc:Ignorable="w14 w15 w16se w16cid">
+<w:styles xmlns:mc="http://schemas.openxmlformats.org/markup-compatibility/2006" xmlns:r="http://schemas.openxmlformats.org/officeDocument/2006/relationships" xmlns:w="http://schemas.openxmlformats.org/wordprocessingml/2006/main" xmlns:w14="http://schemas.microsoft.com/office/word/2010/wordml" xmlns:w15="http://schemas.microsoft.com/office/word/2012/wordml" xmlns:w16se="http://schemas.microsoft.com/office/word/2015/wordml/symex" mc:Ignorable="w14 w15 w16se">
   <w:docDefaults>
     <w:rPrDefault>
       <w:rPr>
@@ -1006,7 +1046,7 @@
       </w:pPr>
     </w:pPrDefault>
   </w:docDefaults>
-  <w:latentStyles w:defLockedState="0" w:defUIPriority="99" w:defSemiHidden="0" w:defUnhideWhenUsed="0" w:defQFormat="0" w:count="375">
+  <w:latentStyles w:defLockedState="0" w:defUIPriority="99" w:defSemiHidden="0" w:defUnhideWhenUsed="0" w:defQFormat="0" w:count="371">
     <w:lsdException w:name="Normal" w:uiPriority="0" w:qFormat="1"/>
     <w:lsdException w:name="heading 1" w:uiPriority="9" w:qFormat="1"/>
     <w:lsdException w:name="heading 2" w:semiHidden="1" w:uiPriority="9" w:unhideWhenUsed="1" w:qFormat="1"/>
@@ -1378,10 +1418,6 @@
     <w:lsdException w:name="List Table 5 Dark Accent 6" w:uiPriority="50"/>
     <w:lsdException w:name="List Table 6 Colorful Accent 6" w:uiPriority="51"/>
     <w:lsdException w:name="List Table 7 Colorful Accent 6" w:uiPriority="52"/>
-    <w:lsdException w:name="Mention" w:semiHidden="1" w:unhideWhenUsed="1"/>
-    <w:lsdException w:name="Smart Hyperlink" w:semiHidden="1" w:unhideWhenUsed="1"/>
-    <w:lsdException w:name="Hashtag" w:semiHidden="1" w:unhideWhenUsed="1"/>
-    <w:lsdException w:name="Unresolved Mention" w:semiHidden="1" w:unhideWhenUsed="1"/>
   </w:latentStyles>
   <w:style w:type="paragraph" w:default="1" w:styleId="Normal">
     <w:name w:val="Normal"/>

</xml_diff>